<commit_message>
artigo e tcc mudanças (agora ta 100%)
</commit_message>
<xml_diff>
--- a/0-TXT/Artigo/Artigo Biblietec V6.docx
+++ b/0-TXT/Artigo/Artigo Biblietec V6.docx
@@ -1,6 +1,6 @@
 
 <file path=word/document.xml><?xml version="1.0" encoding="utf-8"?>
-<w:document xmlns:wpc="http://schemas.microsoft.com/office/word/2010/wordprocessingCanvas" xmlns:cx="http://schemas.microsoft.com/office/drawing/2014/chartex" xmlns:mc="http://schemas.openxmlformats.org/markup-compatibility/2006" xmlns:o="urn:schemas-microsoft-com:office:office" xmlns:r="http://schemas.openxmlformats.org/officeDocument/2006/relationships" xmlns:m="http://schemas.openxmlformats.org/officeDocument/2006/math" xmlns:v="urn:schemas-microsoft-com:vml" xmlns:wp14="http://schemas.microsoft.com/office/word/2010/wordprocessingDrawing" xmlns:wp="http://schemas.openxmlformats.org/drawingml/2006/wordprocessingDrawing" xmlns:w10="urn:schemas-microsoft-com:office:word" xmlns:w="http://schemas.openxmlformats.org/wordprocessingml/2006/main" xmlns:w14="http://schemas.microsoft.com/office/word/2010/wordml" xmlns:w15="http://schemas.microsoft.com/office/word/2012/wordml" xmlns:w16se="http://schemas.microsoft.com/office/word/2015/wordml/symex" xmlns:wpg="http://schemas.microsoft.com/office/word/2010/wordprocessingGroup" xmlns:wpi="http://schemas.microsoft.com/office/word/2010/wordprocessingInk" xmlns:wne="http://schemas.microsoft.com/office/word/2006/wordml" xmlns:wps="http://schemas.microsoft.com/office/word/2010/wordprocessingShape" mc:Ignorable="w14 w15 w16se wp14">
+<w:document xmlns:wpc="http://schemas.microsoft.com/office/word/2010/wordprocessingCanvas" xmlns:cx="http://schemas.microsoft.com/office/drawing/2014/chartex" xmlns:cx1="http://schemas.microsoft.com/office/drawing/2015/9/8/chartex" xmlns:cx2="http://schemas.microsoft.com/office/drawing/2015/10/21/chartex" xmlns:cx3="http://schemas.microsoft.com/office/drawing/2016/5/9/chartex" xmlns:cx4="http://schemas.microsoft.com/office/drawing/2016/5/10/chartex" xmlns:cx5="http://schemas.microsoft.com/office/drawing/2016/5/11/chartex" xmlns:cx6="http://schemas.microsoft.com/office/drawing/2016/5/12/chartex" xmlns:cx7="http://schemas.microsoft.com/office/drawing/2016/5/13/chartex" xmlns:cx8="http://schemas.microsoft.com/office/drawing/2016/5/14/chartex" xmlns:mc="http://schemas.openxmlformats.org/markup-compatibility/2006" xmlns:aink="http://schemas.microsoft.com/office/drawing/2016/ink" xmlns:am3d="http://schemas.microsoft.com/office/drawing/2017/model3d" xmlns:o="urn:schemas-microsoft-com:office:office" xmlns:r="http://schemas.openxmlformats.org/officeDocument/2006/relationships" xmlns:m="http://schemas.openxmlformats.org/officeDocument/2006/math" xmlns:v="urn:schemas-microsoft-com:vml" xmlns:wp14="http://schemas.microsoft.com/office/word/2010/wordprocessingDrawing" xmlns:wp="http://schemas.openxmlformats.org/drawingml/2006/wordprocessingDrawing" xmlns:w10="urn:schemas-microsoft-com:office:word" xmlns:w="http://schemas.openxmlformats.org/wordprocessingml/2006/main" xmlns:w14="http://schemas.microsoft.com/office/word/2010/wordml" xmlns:w15="http://schemas.microsoft.com/office/word/2012/wordml" xmlns:w16cex="http://schemas.microsoft.com/office/word/2018/wordml/cex" xmlns:w16cid="http://schemas.microsoft.com/office/word/2016/wordml/cid" xmlns:w16="http://schemas.microsoft.com/office/word/2018/wordml" xmlns:w16sdtdh="http://schemas.microsoft.com/office/word/2020/wordml/sdtdatahash" xmlns:w16se="http://schemas.microsoft.com/office/word/2015/wordml/symex" xmlns:wpg="http://schemas.microsoft.com/office/word/2010/wordprocessingGroup" xmlns:wpi="http://schemas.microsoft.com/office/word/2010/wordprocessingInk" xmlns:wne="http://schemas.microsoft.com/office/word/2006/wordml" xmlns:wps="http://schemas.microsoft.com/office/word/2010/wordprocessingShape" mc:Ignorable="w14 w15 w16se w16cid w16 w16cex w16sdtdh wp14">
   <w:body>
     <w:p>
       <w:pPr>
@@ -84,7 +84,27 @@
           <w:sz w:val="24"/>
           <w:szCs w:val="24"/>
         </w:rPr>
-        <w:t>Guilherme Sperandini Costa</w:t>
+        <w:t xml:space="preserve">Guilherme </w:t>
+      </w:r>
+      <w:proofErr w:type="spellStart"/>
+      <w:r>
+        <w:rPr>
+          <w:rFonts w:ascii="Arial" w:hAnsi="Arial" w:cs="Arial"/>
+          <w:b/>
+          <w:sz w:val="24"/>
+          <w:szCs w:val="24"/>
+        </w:rPr>
+        <w:t>Sperandini</w:t>
+      </w:r>
+      <w:proofErr w:type="spellEnd"/>
+      <w:r>
+        <w:rPr>
+          <w:rFonts w:ascii="Arial" w:hAnsi="Arial" w:cs="Arial"/>
+          <w:b/>
+          <w:sz w:val="24"/>
+          <w:szCs w:val="24"/>
+        </w:rPr>
+        <w:t xml:space="preserve"> Costa</w:t>
       </w:r>
     </w:p>
     <w:p>
@@ -119,6 +139,7 @@
           <w:szCs w:val="24"/>
         </w:rPr>
       </w:pPr>
+      <w:proofErr w:type="spellStart"/>
       <w:r>
         <w:rPr>
           <w:rFonts w:ascii="Arial" w:hAnsi="Arial" w:cs="Arial"/>
@@ -126,8 +147,29 @@
           <w:sz w:val="24"/>
           <w:szCs w:val="24"/>
         </w:rPr>
-        <w:t>Kayke Siqueira Galdiano</w:t>
-      </w:r>
+        <w:t>Kayke</w:t>
+      </w:r>
+      <w:proofErr w:type="spellEnd"/>
+      <w:r>
+        <w:rPr>
+          <w:rFonts w:ascii="Arial" w:hAnsi="Arial" w:cs="Arial"/>
+          <w:b/>
+          <w:sz w:val="24"/>
+          <w:szCs w:val="24"/>
+        </w:rPr>
+        <w:t xml:space="preserve"> Siqueira </w:t>
+      </w:r>
+      <w:proofErr w:type="spellStart"/>
+      <w:r>
+        <w:rPr>
+          <w:rFonts w:ascii="Arial" w:hAnsi="Arial" w:cs="Arial"/>
+          <w:b/>
+          <w:sz w:val="24"/>
+          <w:szCs w:val="24"/>
+        </w:rPr>
+        <w:t>Galdiano</w:t>
+      </w:r>
+      <w:proofErr w:type="spellEnd"/>
     </w:p>
     <w:p>
       <w:pPr>
@@ -169,7 +211,25 @@
           <w:sz w:val="24"/>
           <w:szCs w:val="24"/>
         </w:rPr>
-        <w:t>A leitura é primordial para todos nós, nota-se que é um dos meios mais importantes para o meio de aprendizagens, possibilitando a construção e o fortalecimento de ideias e ações. Ler é cultura, onde é possível ter os mais diversos tipos de imaginações, sair do mundo real em sentido ao literal, cheio de contos, fantasias e experiências. Com embasamento na deficiência vista na escola citada, este Trabalho de Conclusão de Curso tem como intuito colaborar para uma escola melhor no geral, facilitando e aumentando o acesso a livros disponíveis para uso aos atuais e futuros estudantes. Com esse objetivo em mente e por meio de pesquisas exploratórias aplicadas foi possível adquirir o conhecimento geral do que precisava ser melhorado e como, então foi desenvolvido o sistema Biblietec que tem como função principal o empréstimo e a administração do acervo de livros da escola em análise. Assim elevando o interesse e incentivando a leitura, tudo isso por meio de um site desenvolvido para ser de fácil aprendizagem e manejo por todos os usuários utilizando os conteúdos adquiridos durante o todo curso de Desenvolvimento de Sistemas.</w:t>
+        <w:t xml:space="preserve">A leitura é primordial para todos nós, nota-se que é um dos meios mais importantes para o meio de aprendizagens, possibilitando a construção e o fortalecimento de ideias e ações. Ler é cultura, onde é possível ter os mais diversos tipos de imaginações, sair do mundo real em sentido ao literal, cheio de contos, fantasias e experiências. Com embasamento na deficiência vista na escola citada, este Trabalho de Conclusão de Curso tem como intuito colaborar para uma escola melhor no geral, facilitando e aumentando o acesso a livros disponíveis para uso aos atuais e futuros estudantes. Com esse objetivo em mente e por meio de pesquisas exploratórias aplicadas foi possível adquirir o conhecimento geral do que precisava ser melhorado e como, então foi desenvolvido o sistema </w:t>
+      </w:r>
+      <w:proofErr w:type="spellStart"/>
+      <w:r>
+        <w:rPr>
+          <w:rFonts w:ascii="Arial" w:hAnsi="Arial" w:cs="Arial"/>
+          <w:sz w:val="24"/>
+          <w:szCs w:val="24"/>
+        </w:rPr>
+        <w:t>Biblietec</w:t>
+      </w:r>
+      <w:proofErr w:type="spellEnd"/>
+      <w:r>
+        <w:rPr>
+          <w:rFonts w:ascii="Arial" w:hAnsi="Arial" w:cs="Arial"/>
+          <w:sz w:val="24"/>
+          <w:szCs w:val="24"/>
+        </w:rPr>
+        <w:t xml:space="preserve"> que tem como função principal o empréstimo e a administração do acervo de livros da escola em análise. Assim elevando o interesse e incentivando a leitura, tudo isso por meio de um site desenvolvido para ser de fácil aprendizagem e manejo por todos os usuários utilizando os conteúdos adquiridos durante o todo curso de Desenvolvimento de Sistemas.</w:t>
       </w:r>
     </w:p>
     <w:p>
@@ -292,8 +352,9 @@
           <w:szCs w:val="24"/>
           <w:lang w:val="en-US"/>
         </w:rPr>
-        <w:t>Reading is essential for all of us, it is noted that it is one of the most important means of learning, enabling the construction and strengthening of ideas and actions. Reading is culture, where it is possible to have the most diverse types of imaginations, to leave the real world in a literal sense, full of tales, fantasies and experiences. Based on the deficiency seen in the aforementioned school, this Course Conclusion Paper aims to contribute to a better school in general, facilitating and increasing access to books available for use by current and future students. With this objective in mind and through applied exploratory research, it was possible to acquire general knowledge of what</w:t>
-      </w:r>
+        <w:t xml:space="preserve">Reading is essential for all of us, it is noted that it is one of the most important means of learning, enabling the construction and strengthening of ideas and actions. Reading is culture, where it is possible to have the most diverse types of imaginations, to leave the real world in a literal sense, full of tales, </w:t>
+      </w:r>
+      <w:proofErr w:type="gramStart"/>
       <w:r>
         <w:rPr>
           <w:rFonts w:ascii="Arial" w:hAnsi="Arial" w:cs="Arial"/>
@@ -301,6 +362,45 @@
           <w:szCs w:val="24"/>
           <w:lang w:val="en-US"/>
         </w:rPr>
+        <w:t>fantasies</w:t>
+      </w:r>
+      <w:proofErr w:type="gramEnd"/>
+      <w:r>
+        <w:rPr>
+          <w:rFonts w:ascii="Arial" w:hAnsi="Arial" w:cs="Arial"/>
+          <w:sz w:val="24"/>
+          <w:szCs w:val="24"/>
+          <w:lang w:val="en-US"/>
+        </w:rPr>
+        <w:t xml:space="preserve"> and experiences. Based on the deficiency seen in the </w:t>
+      </w:r>
+      <w:proofErr w:type="gramStart"/>
+      <w:r>
+        <w:rPr>
+          <w:rFonts w:ascii="Arial" w:hAnsi="Arial" w:cs="Arial"/>
+          <w:sz w:val="24"/>
+          <w:szCs w:val="24"/>
+          <w:lang w:val="en-US"/>
+        </w:rPr>
+        <w:t>aforementioned school</w:t>
+      </w:r>
+      <w:proofErr w:type="gramEnd"/>
+      <w:r>
+        <w:rPr>
+          <w:rFonts w:ascii="Arial" w:hAnsi="Arial" w:cs="Arial"/>
+          <w:sz w:val="24"/>
+          <w:szCs w:val="24"/>
+          <w:lang w:val="en-US"/>
+        </w:rPr>
+        <w:t>, this Course Conclusion Paper aims to contribute to a better school in general, facilitating and increasing access to books available for use by current and future students. With this objective in mind and through applied exploratory research, it was possible to acquire general knowledge of what</w:t>
+      </w:r>
+      <w:r>
+        <w:rPr>
+          <w:rFonts w:ascii="Arial" w:hAnsi="Arial" w:cs="Arial"/>
+          <w:sz w:val="24"/>
+          <w:szCs w:val="24"/>
+          <w:lang w:val="en-US"/>
+        </w:rPr>
         <w:t xml:space="preserve"> needed to be improved and how</w:t>
       </w:r>
       <w:r>
@@ -310,7 +410,27 @@
           <w:szCs w:val="24"/>
           <w:lang w:val="en-US"/>
         </w:rPr>
-        <w:t xml:space="preserve">, then the Biblietec system </w:t>
+        <w:t xml:space="preserve">, then the </w:t>
+      </w:r>
+      <w:proofErr w:type="spellStart"/>
+      <w:r>
+        <w:rPr>
+          <w:rFonts w:ascii="Arial" w:hAnsi="Arial" w:cs="Arial"/>
+          <w:sz w:val="24"/>
+          <w:szCs w:val="24"/>
+          <w:lang w:val="en-US"/>
+        </w:rPr>
+        <w:t>Biblietec</w:t>
+      </w:r>
+      <w:proofErr w:type="spellEnd"/>
+      <w:r>
+        <w:rPr>
+          <w:rFonts w:ascii="Arial" w:hAnsi="Arial" w:cs="Arial"/>
+          <w:sz w:val="24"/>
+          <w:szCs w:val="24"/>
+          <w:lang w:val="en-US"/>
+        </w:rPr>
+        <w:t xml:space="preserve"> system </w:t>
       </w:r>
       <w:r>
         <w:rPr>
@@ -615,7 +735,25 @@
           <w:szCs w:val="24"/>
           <w:lang w:eastAsia="pt-BR"/>
         </w:rPr>
-        <w:t>baseado nas informações que foram disponibilizadas durante o cadastro da pessoa o livro é associado e o torna disponível na biblioteca da escola.</w:t>
+        <w:t xml:space="preserve">baseado nas informações que foram disponibilizadas durante o cadastro da pessoa o livro é associado e o torna disponível </w:t>
+      </w:r>
+      <w:r>
+        <w:rPr>
+          <w:rFonts w:ascii="Arial" w:hAnsi="Arial" w:cs="Arial"/>
+          <w:sz w:val="24"/>
+          <w:szCs w:val="24"/>
+          <w:lang w:eastAsia="pt-BR"/>
+        </w:rPr>
+        <w:t xml:space="preserve">para retirada </w:t>
+      </w:r>
+      <w:r>
+        <w:rPr>
+          <w:rFonts w:ascii="Arial" w:hAnsi="Arial" w:cs="Arial"/>
+          <w:sz w:val="24"/>
+          <w:szCs w:val="24"/>
+          <w:lang w:eastAsia="pt-BR"/>
+        </w:rPr>
+        <w:t>na biblioteca da escola.</w:t>
       </w:r>
     </w:p>
     <w:p>
@@ -765,7 +903,23 @@
         <w:t>O HTML</w:t>
       </w:r>
       <w:r>
-        <w:t>, ou HyperText Markup Language, é a principal forma de estruturar uma página web,</w:t>
+        <w:t xml:space="preserve">, ou </w:t>
+      </w:r>
+      <w:proofErr w:type="spellStart"/>
+      <w:r>
+        <w:t>HyperText</w:t>
+      </w:r>
+      <w:proofErr w:type="spellEnd"/>
+      <w:r>
+        <w:t xml:space="preserve"> Markup </w:t>
+      </w:r>
+      <w:proofErr w:type="spellStart"/>
+      <w:r>
+        <w:t>Language</w:t>
+      </w:r>
+      <w:proofErr w:type="spellEnd"/>
+      <w:r>
+        <w:t>, é a principal forma de estruturar uma página web,</w:t>
       </w:r>
       <w:r>
         <w:t xml:space="preserve"> permite que os usuários criem seções, cabeçalhos, links e parágrafos, para páginas da internet ou aplicações</w:t>
@@ -825,27 +979,14 @@
       <w:r>
         <w:t xml:space="preserve">Figura </w:t>
       </w:r>
-      <w:r>
-        <w:fldChar w:fldCharType="begin"/>
-      </w:r>
-      <w:r>
-        <w:instrText xml:space="preserve"> SEQ Figura \* ARABIC </w:instrText>
-      </w:r>
-      <w:r>
-        <w:fldChar w:fldCharType="separate"/>
-      </w:r>
-      <w:r>
-        <w:rPr>
-          <w:noProof/>
-        </w:rPr>
-        <w:t>1</w:t>
-      </w:r>
-      <w:r>
-        <w:rPr>
-          <w:noProof/>
-        </w:rPr>
-        <w:fldChar w:fldCharType="end"/>
-      </w:r>
+      <w:fldSimple w:instr=" SEQ Figura \* ARABIC ">
+        <w:r>
+          <w:rPr>
+            <w:noProof/>
+          </w:rPr>
+          <w:t>1</w:t>
+        </w:r>
+      </w:fldSimple>
       <w:r>
         <w:t xml:space="preserve">- </w:t>
       </w:r>
@@ -948,7 +1089,47 @@
         <w:pStyle w:val="0TCCtexto"/>
       </w:pPr>
       <w:r>
-        <w:t xml:space="preserve">O CSS – Cascading Style Sheet – foi desenvolvido pelo W3C (World Wide Web Consortium) por uma razão bem simples. O HTML não foi projetado para ter tags que ajudariam a formatar a página e para que </w:t>
+        <w:t xml:space="preserve">O CSS – </w:t>
+      </w:r>
+      <w:proofErr w:type="spellStart"/>
+      <w:r>
+        <w:t>Cascading</w:t>
+      </w:r>
+      <w:proofErr w:type="spellEnd"/>
+      <w:r>
+        <w:t xml:space="preserve"> </w:t>
+      </w:r>
+      <w:proofErr w:type="spellStart"/>
+      <w:r>
+        <w:t>Style</w:t>
+      </w:r>
+      <w:proofErr w:type="spellEnd"/>
+      <w:r>
+        <w:t xml:space="preserve"> </w:t>
+      </w:r>
+      <w:proofErr w:type="spellStart"/>
+      <w:r>
+        <w:t>Sheet</w:t>
+      </w:r>
+      <w:proofErr w:type="spellEnd"/>
+      <w:r>
+        <w:t xml:space="preserve"> – foi desenvolvido pelo W3C (World </w:t>
+      </w:r>
+      <w:proofErr w:type="spellStart"/>
+      <w:r>
+        <w:t>Wide</w:t>
+      </w:r>
+      <w:proofErr w:type="spellEnd"/>
+      <w:r>
+        <w:t xml:space="preserve"> Web Consortium) por uma razão bem simples. O HTML não foi projetado para ter </w:t>
+      </w:r>
+      <w:proofErr w:type="spellStart"/>
+      <w:r>
+        <w:t>tags</w:t>
+      </w:r>
+      <w:proofErr w:type="spellEnd"/>
+      <w:r>
+        <w:t xml:space="preserve"> que ajudariam a formatar a página e para que </w:t>
       </w:r>
       <w:r>
         <w:t>ela fique mais customizável</w:t>
@@ -1002,27 +1183,14 @@
       <w:r>
         <w:t xml:space="preserve">Figura </w:t>
       </w:r>
-      <w:r>
-        <w:fldChar w:fldCharType="begin"/>
-      </w:r>
-      <w:r>
-        <w:instrText xml:space="preserve"> SEQ Figura \* ARABIC </w:instrText>
-      </w:r>
-      <w:r>
-        <w:fldChar w:fldCharType="separate"/>
-      </w:r>
-      <w:r>
-        <w:rPr>
-          <w:noProof/>
-        </w:rPr>
-        <w:t>2</w:t>
-      </w:r>
-      <w:r>
-        <w:rPr>
-          <w:noProof/>
-        </w:rPr>
-        <w:fldChar w:fldCharType="end"/>
-      </w:r>
+      <w:fldSimple w:instr=" SEQ Figura \* ARABIC ">
+        <w:r>
+          <w:rPr>
+            <w:noProof/>
+          </w:rPr>
+          <w:t>2</w:t>
+        </w:r>
+      </w:fldSimple>
       <w:r>
         <w:t xml:space="preserve"> - </w:t>
       </w:r>
@@ -1133,8 +1301,30 @@
         <w:tab/>
       </w:r>
       <w:r>
-        <w:t>O PHP, ou Hypertext Preprocessor que originalmente se chamava Personal Home Page, é feito para que o servidor consiga se comunicar com a página web. As funções dele são diversas como por exemplo enviar dados, recebê-los, salvar informações, entre outros.</w:t>
-      </w:r>
+        <w:t xml:space="preserve">O PHP, ou Hypertext </w:t>
+      </w:r>
+      <w:proofErr w:type="spellStart"/>
+      <w:r>
+        <w:t>Preprocessor</w:t>
+      </w:r>
+      <w:proofErr w:type="spellEnd"/>
+      <w:r>
+        <w:t xml:space="preserve"> que originalmente se chamava </w:t>
+      </w:r>
+      <w:proofErr w:type="spellStart"/>
+      <w:r>
+        <w:t>Personal</w:t>
+      </w:r>
+      <w:proofErr w:type="spellEnd"/>
+      <w:r>
+        <w:t xml:space="preserve"> Home Page, é feito para que o servidor consiga se comunicar com a página web. As funções dele são diversas como por exemplo enviar dados, recebê-los, salvar informações, entre outros.</w:t>
+      </w:r>
+    </w:p>
+    <w:p>
+      <w:pPr>
+        <w:pStyle w:val="0TCCtexto"/>
+        <w:ind w:firstLine="708"/>
+      </w:pPr>
     </w:p>
     <w:p>
       <w:pPr>
@@ -1150,13 +1340,21 @@
           <w:sz w:val="20"/>
           <w:szCs w:val="20"/>
         </w:rPr>
-        <w:t>O PHP é uma linguagem totalmente voltada à Internet que possibilita o desenvolvimento de sites realmente dinâmicos. Dominando essa linguagem, pode-se transformar aqueles sites estáticos, feitos em HTML puro, em sites interativos, utilizando todas as técnicas de programação que essa linguagem oferece</w:t>
+        <w:t xml:space="preserve">O PHP é uma linguagem totalmente voltada à Internet que possibilita o desenvolvimento de sites realmente dinâmicos. Dominando essa linguagem, pode-se transformar aqueles sites estáticos, feitos em HTML puro, em sites </w:t>
       </w:r>
       <w:r>
         <w:rPr>
           <w:sz w:val="20"/>
           <w:szCs w:val="20"/>
         </w:rPr>
+        <w:lastRenderedPageBreak/>
+        <w:t>interativos, utilizando todas as técnicas de programação que essa linguagem oferece</w:t>
+      </w:r>
+      <w:r>
+        <w:rPr>
+          <w:sz w:val="20"/>
+          <w:szCs w:val="20"/>
+        </w:rPr>
         <w:t>. (NIEDERAUER, 2016. p.9)</w:t>
       </w:r>
     </w:p>
@@ -1178,27 +1376,14 @@
       <w:r>
         <w:t xml:space="preserve">Figura </w:t>
       </w:r>
-      <w:r>
-        <w:fldChar w:fldCharType="begin"/>
-      </w:r>
-      <w:r>
-        <w:instrText xml:space="preserve"> SEQ Figura \* ARABIC </w:instrText>
-      </w:r>
-      <w:r>
-        <w:fldChar w:fldCharType="separate"/>
-      </w:r>
-      <w:r>
-        <w:rPr>
-          <w:noProof/>
-        </w:rPr>
-        <w:t>3</w:t>
-      </w:r>
-      <w:r>
-        <w:rPr>
-          <w:noProof/>
-        </w:rPr>
-        <w:fldChar w:fldCharType="end"/>
-      </w:r>
+      <w:fldSimple w:instr=" SEQ Figura \* ARABIC ">
+        <w:r>
+          <w:rPr>
+            <w:noProof/>
+          </w:rPr>
+          <w:t>3</w:t>
+        </w:r>
+      </w:fldSimple>
       <w:r>
         <w:t xml:space="preserve"> - </w:t>
       </w:r>
@@ -1304,7 +1489,49 @@
         <w:rPr>
           <w:rFonts w:cs="Arial"/>
         </w:rPr>
-        <w:t>AJAX significa Asynchronous JavaScript e XML, basicamente é o uso do objeto XMLHttpRequest para se comunicar com os scripts do lado do servidor sem necessitar recarregar a página. Ele pode receber uma variedade de formatos, tais como JSON, XML, HTML e até mesmo arquivo de texto. O mais interessante deste atributo, é que ele faz tudo isso que foi descrito sem RECARREGAR a tela que está sendo mostrada.</w:t>
+        <w:t xml:space="preserve">AJAX significa </w:t>
+      </w:r>
+      <w:proofErr w:type="spellStart"/>
+      <w:r>
+        <w:rPr>
+          <w:rFonts w:cs="Arial"/>
+        </w:rPr>
+        <w:t>Asynchronous</w:t>
+      </w:r>
+      <w:proofErr w:type="spellEnd"/>
+      <w:r>
+        <w:rPr>
+          <w:rFonts w:cs="Arial"/>
+        </w:rPr>
+        <w:t xml:space="preserve"> </w:t>
+      </w:r>
+      <w:proofErr w:type="spellStart"/>
+      <w:r>
+        <w:rPr>
+          <w:rFonts w:cs="Arial"/>
+        </w:rPr>
+        <w:t>JavaScript</w:t>
+      </w:r>
+      <w:proofErr w:type="spellEnd"/>
+      <w:r>
+        <w:rPr>
+          <w:rFonts w:cs="Arial"/>
+        </w:rPr>
+        <w:t xml:space="preserve"> e XML, basicamente é o uso do objeto </w:t>
+      </w:r>
+      <w:proofErr w:type="spellStart"/>
+      <w:r>
+        <w:rPr>
+          <w:rFonts w:cs="Arial"/>
+        </w:rPr>
+        <w:t>XMLHttpRequest</w:t>
+      </w:r>
+      <w:proofErr w:type="spellEnd"/>
+      <w:r>
+        <w:rPr>
+          <w:rFonts w:cs="Arial"/>
+        </w:rPr>
+        <w:t xml:space="preserve"> para se comunicar com os scripts do lado do servidor sem necessitar recarregar a página. Ele pode receber uma variedade de formatos, tais como JSON, XML, HTML e até mesmo arquivo de texto. O mais interessante deste atributo, é que ele faz tudo isso que foi descrito sem RECARREGAR a tela que está sendo mostrada.</w:t>
       </w:r>
     </w:p>
     <w:p>
@@ -1362,27 +1589,14 @@
         <w:lastRenderedPageBreak/>
         <w:t xml:space="preserve">Figura </w:t>
       </w:r>
-      <w:r>
-        <w:fldChar w:fldCharType="begin"/>
-      </w:r>
-      <w:r>
-        <w:instrText xml:space="preserve"> SEQ Figura \* ARABIC </w:instrText>
-      </w:r>
-      <w:r>
-        <w:fldChar w:fldCharType="separate"/>
-      </w:r>
-      <w:r>
-        <w:rPr>
-          <w:noProof/>
-        </w:rPr>
-        <w:t>4</w:t>
-      </w:r>
-      <w:r>
-        <w:rPr>
-          <w:noProof/>
-        </w:rPr>
-        <w:fldChar w:fldCharType="end"/>
-      </w:r>
+      <w:fldSimple w:instr=" SEQ Figura \* ARABIC ">
+        <w:r>
+          <w:rPr>
+            <w:noProof/>
+          </w:rPr>
+          <w:t>4</w:t>
+        </w:r>
+      </w:fldSimple>
       <w:r>
         <w:t xml:space="preserve"> - </w:t>
       </w:r>
@@ -1486,7 +1700,35 @@
         <w:rPr>
           <w:rFonts w:cs="Arial"/>
         </w:rPr>
-        <w:t>O Banco de dados, ou Database é de auto entendimento, basicamente armazena dados que podem ser buscados e recuperados futuramente. Atualmente existem diversos tipos de SGBDR (Sistema de Gerenciamento de Banco de Dados Relacional), SQL Server, Access, Oracle, PostgreSQL, MySQL, entre outros. O que iremos utilizar é o MySQL, por ter uma maior facilidade tanto de construção, manutenção, utilização, ser open source (Gratuito para usar) e estar em 2° lugar no rank de BD mais usados no mundo, perdendo apenas para a potência Oracle.</w:t>
+        <w:t xml:space="preserve">O Banco de dados, ou </w:t>
+      </w:r>
+      <w:proofErr w:type="spellStart"/>
+      <w:r>
+        <w:rPr>
+          <w:rFonts w:cs="Arial"/>
+        </w:rPr>
+        <w:t>Database</w:t>
+      </w:r>
+      <w:proofErr w:type="spellEnd"/>
+      <w:r>
+        <w:rPr>
+          <w:rFonts w:cs="Arial"/>
+        </w:rPr>
+        <w:t xml:space="preserve"> é de auto entendimento, basicamente armazena dados que podem ser buscados e recuperados futuramente. Atualmente existem diversos tipos de SGBDR (Sistema de Gerenciamento de Banco de Dados Relacional), SQL Server, Access, Oracle, PostgreSQL, MySQL, entre outros. O que iremos utilizar é o MySQL, por ter uma maior facilidade tanto de construção, manutenção, utilização, ser open </w:t>
+      </w:r>
+      <w:proofErr w:type="spellStart"/>
+      <w:r>
+        <w:rPr>
+          <w:rFonts w:cs="Arial"/>
+        </w:rPr>
+        <w:t>source</w:t>
+      </w:r>
+      <w:proofErr w:type="spellEnd"/>
+      <w:r>
+        <w:rPr>
+          <w:rFonts w:cs="Arial"/>
+        </w:rPr>
+        <w:t xml:space="preserve"> (Gratuito para usar) e estar em 2° lugar no rank de BD mais usados no mundo, perdendo apenas para a potência Oracle.</w:t>
       </w:r>
     </w:p>
     <w:p>
@@ -1508,21 +1750,23 @@
           <w:szCs w:val="20"/>
         </w:rPr>
       </w:pPr>
+      <w:proofErr w:type="gramStart"/>
       <w:r>
         <w:rPr>
           <w:rFonts w:cs="Arial"/>
           <w:sz w:val="20"/>
           <w:szCs w:val="20"/>
         </w:rPr>
-        <w:t>O mesmo utiliza a linguagem SQL e, mesmo diante de um constante avanço em tecnologias que utilizam outros paradigmas, é um dos Bancos de Dados mais populares devido à sua facilidade de uso e confiabilidade</w:t>
-      </w:r>
+        <w:t>O mesmo</w:t>
+      </w:r>
+      <w:proofErr w:type="gramEnd"/>
       <w:r>
         <w:rPr>
           <w:rFonts w:cs="Arial"/>
           <w:sz w:val="20"/>
           <w:szCs w:val="20"/>
         </w:rPr>
-        <w:t>.</w:t>
+        <w:t xml:space="preserve"> utiliza a linguagem SQL e, mesmo diante de um constante avanço em tecnologias que utilizam outros paradigmas, é um dos Bancos de Dados mais populares devido à sua facilidade de uso e confiabilidade</w:t>
       </w:r>
       <w:r>
         <w:rPr>
@@ -1530,7 +1774,7 @@
           <w:sz w:val="20"/>
           <w:szCs w:val="20"/>
         </w:rPr>
-        <w:t xml:space="preserve"> </w:t>
+        <w:t>.</w:t>
       </w:r>
       <w:r>
         <w:rPr>
@@ -1538,7 +1782,7 @@
           <w:sz w:val="20"/>
           <w:szCs w:val="20"/>
         </w:rPr>
-        <w:t>(</w:t>
+        <w:t xml:space="preserve"> </w:t>
       </w:r>
       <w:r>
         <w:rPr>
@@ -1546,7 +1790,7 @@
           <w:sz w:val="20"/>
           <w:szCs w:val="20"/>
         </w:rPr>
-        <w:t>OLIVEIRA</w:t>
+        <w:t>(</w:t>
       </w:r>
       <w:r>
         <w:rPr>
@@ -1554,17 +1798,15 @@
           <w:sz w:val="20"/>
           <w:szCs w:val="20"/>
         </w:rPr>
-        <w:t xml:space="preserve">, M. M. A. </w:t>
-      </w:r>
-      <w:bookmarkStart w:id="6" w:name="_GoBack"/>
-      <w:bookmarkEnd w:id="6"/>
+        <w:t>OLIVEIRA</w:t>
+      </w:r>
       <w:r>
         <w:rPr>
           <w:rFonts w:cs="Arial"/>
           <w:sz w:val="20"/>
           <w:szCs w:val="20"/>
         </w:rPr>
-        <w:t>et al, 2015. p.18</w:t>
+        <w:t xml:space="preserve">, M. M. A. </w:t>
       </w:r>
       <w:r>
         <w:rPr>
@@ -1572,7 +1814,7 @@
           <w:sz w:val="20"/>
           <w:szCs w:val="20"/>
         </w:rPr>
-        <w:t>5</w:t>
+        <w:t>et al, 2015. p.18</w:t>
       </w:r>
       <w:r>
         <w:rPr>
@@ -1580,18 +1822,26 @@
           <w:sz w:val="20"/>
           <w:szCs w:val="20"/>
         </w:rPr>
-        <w:t>)</w:t>
-      </w:r>
-    </w:p>
-    <w:p>
-      <w:pPr>
-        <w:pStyle w:val="0TCCtexto"/>
-        <w:ind w:left="2268"/>
+        <w:t>5</w:t>
+      </w:r>
+      <w:r>
         <w:rPr>
           <w:rFonts w:cs="Arial"/>
           <w:sz w:val="20"/>
           <w:szCs w:val="20"/>
         </w:rPr>
+        <w:t>)</w:t>
+      </w:r>
+    </w:p>
+    <w:p>
+      <w:pPr>
+        <w:pStyle w:val="0TCCtexto"/>
+        <w:ind w:left="2268"/>
+        <w:rPr>
+          <w:rFonts w:cs="Arial"/>
+          <w:sz w:val="20"/>
+          <w:szCs w:val="20"/>
+        </w:rPr>
       </w:pPr>
     </w:p>
     <w:p>
@@ -1603,27 +1853,14 @@
         <w:lastRenderedPageBreak/>
         <w:t xml:space="preserve">Figura </w:t>
       </w:r>
-      <w:r>
-        <w:fldChar w:fldCharType="begin"/>
-      </w:r>
-      <w:r>
-        <w:instrText xml:space="preserve"> SEQ Figura \* ARABIC </w:instrText>
-      </w:r>
-      <w:r>
-        <w:fldChar w:fldCharType="separate"/>
-      </w:r>
-      <w:r>
-        <w:rPr>
-          <w:noProof/>
-        </w:rPr>
-        <w:t>5</w:t>
-      </w:r>
-      <w:r>
-        <w:rPr>
-          <w:noProof/>
-        </w:rPr>
-        <w:fldChar w:fldCharType="end"/>
-      </w:r>
+      <w:fldSimple w:instr=" SEQ Figura \* ARABIC ">
+        <w:r>
+          <w:rPr>
+            <w:noProof/>
+          </w:rPr>
+          <w:t>5</w:t>
+        </w:r>
+      </w:fldSimple>
       <w:r>
         <w:t xml:space="preserve"> - Script Banco de Dados </w:t>
       </w:r>
@@ -1838,27 +2075,14 @@
       <w:r>
         <w:t xml:space="preserve">Figura </w:t>
       </w:r>
-      <w:r>
-        <w:fldChar w:fldCharType="begin"/>
-      </w:r>
-      <w:r>
-        <w:instrText xml:space="preserve"> SEQ Figura \* ARABIC </w:instrText>
-      </w:r>
-      <w:r>
-        <w:fldChar w:fldCharType="separate"/>
-      </w:r>
-      <w:r>
-        <w:rPr>
-          <w:noProof/>
-        </w:rPr>
-        <w:t>6</w:t>
-      </w:r>
-      <w:r>
-        <w:rPr>
-          <w:noProof/>
-        </w:rPr>
-        <w:fldChar w:fldCharType="end"/>
-      </w:r>
+      <w:fldSimple w:instr=" SEQ Figura \* ARABIC ">
+        <w:r>
+          <w:rPr>
+            <w:noProof/>
+          </w:rPr>
+          <w:t>6</w:t>
+        </w:r>
+      </w:fldSimple>
       <w:r>
         <w:t xml:space="preserve"> - </w:t>
       </w:r>
@@ -2001,27 +2225,14 @@
       <w:r>
         <w:t xml:space="preserve">Figura </w:t>
       </w:r>
-      <w:r>
-        <w:fldChar w:fldCharType="begin"/>
-      </w:r>
-      <w:r>
-        <w:instrText xml:space="preserve"> SEQ Figura \* ARABIC </w:instrText>
-      </w:r>
-      <w:r>
-        <w:fldChar w:fldCharType="separate"/>
-      </w:r>
-      <w:r>
-        <w:rPr>
-          <w:noProof/>
-        </w:rPr>
-        <w:t>7</w:t>
-      </w:r>
-      <w:r>
-        <w:rPr>
-          <w:noProof/>
-        </w:rPr>
-        <w:fldChar w:fldCharType="end"/>
-      </w:r>
+      <w:fldSimple w:instr=" SEQ Figura \* ARABIC ">
+        <w:r>
+          <w:rPr>
+            <w:noProof/>
+          </w:rPr>
+          <w:t>7</w:t>
+        </w:r>
+      </w:fldSimple>
       <w:r>
         <w:t xml:space="preserve"> - </w:t>
       </w:r>
@@ -2167,27 +2378,14 @@
         <w:lastRenderedPageBreak/>
         <w:t xml:space="preserve">Figura </w:t>
       </w:r>
-      <w:r>
-        <w:fldChar w:fldCharType="begin"/>
-      </w:r>
-      <w:r>
-        <w:instrText xml:space="preserve"> SEQ Figura \* ARABIC </w:instrText>
-      </w:r>
-      <w:r>
-        <w:fldChar w:fldCharType="separate"/>
-      </w:r>
-      <w:r>
-        <w:rPr>
-          <w:noProof/>
-        </w:rPr>
-        <w:t>8</w:t>
-      </w:r>
-      <w:r>
-        <w:rPr>
-          <w:noProof/>
-        </w:rPr>
-        <w:fldChar w:fldCharType="end"/>
-      </w:r>
+      <w:fldSimple w:instr=" SEQ Figura \* ARABIC ">
+        <w:r>
+          <w:rPr>
+            <w:noProof/>
+          </w:rPr>
+          <w:t>8</w:t>
+        </w:r>
+      </w:fldSimple>
       <w:r>
         <w:t xml:space="preserve"> - Página Alunos: Procurar Livros</w:t>
       </w:r>
@@ -2330,27 +2528,14 @@
       <w:r>
         <w:t xml:space="preserve">Figura </w:t>
       </w:r>
-      <w:r>
-        <w:fldChar w:fldCharType="begin"/>
-      </w:r>
-      <w:r>
-        <w:instrText xml:space="preserve"> SEQ Figura \* ARABIC </w:instrText>
-      </w:r>
-      <w:r>
-        <w:fldChar w:fldCharType="separate"/>
-      </w:r>
-      <w:r>
-        <w:rPr>
-          <w:noProof/>
-        </w:rPr>
-        <w:t>9</w:t>
-      </w:r>
-      <w:r>
-        <w:rPr>
-          <w:noProof/>
-        </w:rPr>
-        <w:fldChar w:fldCharType="end"/>
-      </w:r>
+      <w:fldSimple w:instr=" SEQ Figura \* ARABIC ">
+        <w:r>
+          <w:rPr>
+            <w:noProof/>
+          </w:rPr>
+          <w:t>9</w:t>
+        </w:r>
+      </w:fldSimple>
       <w:r>
         <w:t xml:space="preserve"> - Página Alunos: Carrinho</w:t>
       </w:r>
@@ -2476,27 +2661,14 @@
       <w:r>
         <w:t xml:space="preserve">Figura </w:t>
       </w:r>
-      <w:r>
-        <w:fldChar w:fldCharType="begin"/>
-      </w:r>
-      <w:r>
-        <w:instrText xml:space="preserve"> SEQ Figura \* ARABIC </w:instrText>
-      </w:r>
-      <w:r>
-        <w:fldChar w:fldCharType="separate"/>
-      </w:r>
-      <w:r>
-        <w:rPr>
-          <w:noProof/>
-        </w:rPr>
-        <w:t>10</w:t>
-      </w:r>
-      <w:r>
-        <w:rPr>
-          <w:noProof/>
-        </w:rPr>
-        <w:fldChar w:fldCharType="end"/>
-      </w:r>
+      <w:fldSimple w:instr=" SEQ Figura \* ARABIC ">
+        <w:r>
+          <w:rPr>
+            <w:noProof/>
+          </w:rPr>
+          <w:t>10</w:t>
+        </w:r>
+      </w:fldSimple>
       <w:r>
         <w:t xml:space="preserve"> - Página Alunos: Empréstimos</w:t>
       </w:r>
@@ -2635,27 +2807,14 @@
         <w:lastRenderedPageBreak/>
         <w:t xml:space="preserve">Figura </w:t>
       </w:r>
-      <w:r>
-        <w:fldChar w:fldCharType="begin"/>
-      </w:r>
-      <w:r>
-        <w:instrText xml:space="preserve"> SEQ Figura \* ARABIC </w:instrText>
-      </w:r>
-      <w:r>
-        <w:fldChar w:fldCharType="separate"/>
-      </w:r>
-      <w:r>
-        <w:rPr>
-          <w:noProof/>
-        </w:rPr>
-        <w:t>11</w:t>
-      </w:r>
-      <w:r>
-        <w:rPr>
-          <w:noProof/>
-        </w:rPr>
-        <w:fldChar w:fldCharType="end"/>
-      </w:r>
+      <w:fldSimple w:instr=" SEQ Figura \* ARABIC ">
+        <w:r>
+          <w:rPr>
+            <w:noProof/>
+          </w:rPr>
+          <w:t>11</w:t>
+        </w:r>
+      </w:fldSimple>
       <w:r>
         <w:t xml:space="preserve"> - </w:t>
       </w:r>
@@ -2813,27 +2972,14 @@
         <w:lastRenderedPageBreak/>
         <w:t xml:space="preserve">Figura </w:t>
       </w:r>
-      <w:r>
-        <w:fldChar w:fldCharType="begin"/>
-      </w:r>
-      <w:r>
-        <w:instrText xml:space="preserve"> SEQ Figura \* ARABIC </w:instrText>
-      </w:r>
-      <w:r>
-        <w:fldChar w:fldCharType="separate"/>
-      </w:r>
-      <w:r>
-        <w:rPr>
-          <w:noProof/>
-        </w:rPr>
-        <w:t>12</w:t>
-      </w:r>
-      <w:r>
-        <w:rPr>
-          <w:noProof/>
-        </w:rPr>
-        <w:fldChar w:fldCharType="end"/>
-      </w:r>
+      <w:fldSimple w:instr=" SEQ Figura \* ARABIC ">
+        <w:r>
+          <w:rPr>
+            <w:noProof/>
+          </w:rPr>
+          <w:t>12</w:t>
+        </w:r>
+      </w:fldSimple>
       <w:r>
         <w:t xml:space="preserve"> - </w:t>
       </w:r>
@@ -3310,7 +3456,15 @@
         <w:t>Fundamentos de HTML5 e CSS3</w:t>
       </w:r>
       <w:r>
-        <w:t>. São Paulo: Novatec Editora Ltda, 2015. 304 p.</w:t>
+        <w:t xml:space="preserve">. São Paulo: </w:t>
+      </w:r>
+      <w:proofErr w:type="spellStart"/>
+      <w:r>
+        <w:t>Novatec</w:t>
+      </w:r>
+      <w:proofErr w:type="spellEnd"/>
+      <w:r>
+        <w:t xml:space="preserve"> Editora Ltda, 2015. 304 p.</w:t>
       </w:r>
     </w:p>
     <w:p>
@@ -3319,10 +3473,26 @@
         <w:ind w:firstLine="708"/>
       </w:pPr>
       <w:r>
-        <w:t xml:space="preserve">SCHEIDT, Felippe Alex. </w:t>
-      </w:r>
-      <w:r>
-        <w:t>Fundamentos de CSS: criando Design para sistemas Web. Foz do Iguaçu, PR: Outbox Livros, 2015. 126 p.</w:t>
+        <w:t xml:space="preserve">SCHEIDT, </w:t>
+      </w:r>
+      <w:proofErr w:type="spellStart"/>
+      <w:r>
+        <w:t>Felippe</w:t>
+      </w:r>
+      <w:proofErr w:type="spellEnd"/>
+      <w:r>
+        <w:t xml:space="preserve"> Alex. </w:t>
+      </w:r>
+      <w:r>
+        <w:t xml:space="preserve">Fundamentos de CSS: criando Design para sistemas Web. Foz do Iguaçu, PR: </w:t>
+      </w:r>
+      <w:proofErr w:type="spellStart"/>
+      <w:r>
+        <w:t>Outbox</w:t>
+      </w:r>
+      <w:proofErr w:type="spellEnd"/>
+      <w:r>
+        <w:t xml:space="preserve"> Livros, 2015. 126 p.</w:t>
       </w:r>
     </w:p>
     <w:p>
@@ -3333,8 +3503,13 @@
       <w:r>
         <w:t xml:space="preserve">SOUZA, Natan. </w:t>
       </w:r>
-      <w:r>
-        <w:t>Bootstrap 4</w:t>
+      <w:proofErr w:type="spellStart"/>
+      <w:r>
+        <w:t>Bootstrap</w:t>
+      </w:r>
+      <w:proofErr w:type="spellEnd"/>
+      <w:r>
+        <w:t xml:space="preserve"> 4</w:t>
       </w:r>
       <w:r>
         <w:t>:</w:t>
@@ -3343,7 +3518,15 @@
         <w:t xml:space="preserve"> Conheça a biblioteca f</w:t>
       </w:r>
       <w:r>
-        <w:t>ront-end mais utilizada no mundo. São Paulo: Casa do Código, 2018. 172 p.</w:t>
+        <w:t>ront-</w:t>
+      </w:r>
+      <w:proofErr w:type="spellStart"/>
+      <w:r>
+        <w:t>end</w:t>
+      </w:r>
+      <w:proofErr w:type="spellEnd"/>
+      <w:r>
+        <w:t xml:space="preserve"> mais utilizada no mundo. São Paulo: Casa do Código, 2018. 172 p.</w:t>
       </w:r>
     </w:p>
     <w:p>
@@ -3358,7 +3541,15 @@
         <w:t>Desenvolvendo Websites com PHP</w:t>
       </w:r>
       <w:r>
-        <w:t>. 3ª Edição. São Paulo: Novatec Editora Ltda, 2016. 320 p.</w:t>
+        <w:t xml:space="preserve">. 3ª Edição. São Paulo: </w:t>
+      </w:r>
+      <w:proofErr w:type="spellStart"/>
+      <w:r>
+        <w:t>Novatec</w:t>
+      </w:r>
+      <w:proofErr w:type="spellEnd"/>
+      <w:r>
+        <w:t xml:space="preserve"> Editora Ltda, 2016. 320 p.</w:t>
       </w:r>
     </w:p>
     <w:p>
@@ -3366,7 +3557,7 @@
         <w:pStyle w:val="0TCCtexto"/>
         <w:ind w:firstLine="708"/>
       </w:pPr>
-      <w:bookmarkStart w:id="7" w:name="_Hlk85634386"/>
+      <w:bookmarkStart w:id="6" w:name="_Hlk85634386"/>
       <w:r>
         <w:t>BELO, Marcio. AJAX Desmistificado. Rio de Janeiro, 2010. 7p.</w:t>
       </w:r>
@@ -3375,13 +3566,13 @@
       <w:pPr>
         <w:pStyle w:val="0TCCtexto"/>
       </w:pPr>
-      <w:bookmarkStart w:id="8" w:name="_Hlk85634734"/>
-      <w:bookmarkEnd w:id="7"/>
+      <w:bookmarkStart w:id="7" w:name="_Hlk85634734"/>
+      <w:bookmarkEnd w:id="6"/>
       <w:r>
         <w:t>OLIVEIRA, M. M. A. et al. Um estudo comparativo entre Banco de dados Orientados a Objetos, Banco de Dados Relacionais e Framework para mapeamento objeto/relacional, no contexto de uma Aplicação Web, vol. 1, 2015. 186 p.</w:t>
       </w:r>
     </w:p>
-    <w:bookmarkEnd w:id="8"/>
+    <w:bookmarkEnd w:id="7"/>
     <w:p>
       <w:pPr>
         <w:rPr>
@@ -3403,7 +3594,7 @@
 </file>
 
 <file path=word/endnotes.xml><?xml version="1.0" encoding="utf-8"?>
-<w:endnotes xmlns:wpc="http://schemas.microsoft.com/office/word/2010/wordprocessingCanvas" xmlns:cx="http://schemas.microsoft.com/office/drawing/2014/chartex" xmlns:mc="http://schemas.openxmlformats.org/markup-compatibility/2006" xmlns:o="urn:schemas-microsoft-com:office:office" xmlns:r="http://schemas.openxmlformats.org/officeDocument/2006/relationships" xmlns:m="http://schemas.openxmlformats.org/officeDocument/2006/math" xmlns:v="urn:schemas-microsoft-com:vml" xmlns:wp14="http://schemas.microsoft.com/office/word/2010/wordprocessingDrawing" xmlns:wp="http://schemas.openxmlformats.org/drawingml/2006/wordprocessingDrawing" xmlns:w10="urn:schemas-microsoft-com:office:word" xmlns:w="http://schemas.openxmlformats.org/wordprocessingml/2006/main" xmlns:w14="http://schemas.microsoft.com/office/word/2010/wordml" xmlns:w15="http://schemas.microsoft.com/office/word/2012/wordml" xmlns:w16se="http://schemas.microsoft.com/office/word/2015/wordml/symex" xmlns:wpg="http://schemas.microsoft.com/office/word/2010/wordprocessingGroup" xmlns:wpi="http://schemas.microsoft.com/office/word/2010/wordprocessingInk" xmlns:wne="http://schemas.microsoft.com/office/word/2006/wordml" xmlns:wps="http://schemas.microsoft.com/office/word/2010/wordprocessingShape" mc:Ignorable="w14 w15 w16se wp14">
+<w:endnotes xmlns:wpc="http://schemas.microsoft.com/office/word/2010/wordprocessingCanvas" xmlns:cx="http://schemas.microsoft.com/office/drawing/2014/chartex" xmlns:cx1="http://schemas.microsoft.com/office/drawing/2015/9/8/chartex" xmlns:cx2="http://schemas.microsoft.com/office/drawing/2015/10/21/chartex" xmlns:cx3="http://schemas.microsoft.com/office/drawing/2016/5/9/chartex" xmlns:cx4="http://schemas.microsoft.com/office/drawing/2016/5/10/chartex" xmlns:cx5="http://schemas.microsoft.com/office/drawing/2016/5/11/chartex" xmlns:cx6="http://schemas.microsoft.com/office/drawing/2016/5/12/chartex" xmlns:cx7="http://schemas.microsoft.com/office/drawing/2016/5/13/chartex" xmlns:cx8="http://schemas.microsoft.com/office/drawing/2016/5/14/chartex" xmlns:mc="http://schemas.openxmlformats.org/markup-compatibility/2006" xmlns:aink="http://schemas.microsoft.com/office/drawing/2016/ink" xmlns:am3d="http://schemas.microsoft.com/office/drawing/2017/model3d" xmlns:o="urn:schemas-microsoft-com:office:office" xmlns:r="http://schemas.openxmlformats.org/officeDocument/2006/relationships" xmlns:m="http://schemas.openxmlformats.org/officeDocument/2006/math" xmlns:v="urn:schemas-microsoft-com:vml" xmlns:wp14="http://schemas.microsoft.com/office/word/2010/wordprocessingDrawing" xmlns:wp="http://schemas.openxmlformats.org/drawingml/2006/wordprocessingDrawing" xmlns:w10="urn:schemas-microsoft-com:office:word" xmlns:w="http://schemas.openxmlformats.org/wordprocessingml/2006/main" xmlns:w14="http://schemas.microsoft.com/office/word/2010/wordml" xmlns:w15="http://schemas.microsoft.com/office/word/2012/wordml" xmlns:w16cex="http://schemas.microsoft.com/office/word/2018/wordml/cex" xmlns:w16cid="http://schemas.microsoft.com/office/word/2016/wordml/cid" xmlns:w16="http://schemas.microsoft.com/office/word/2018/wordml" xmlns:w16sdtdh="http://schemas.microsoft.com/office/word/2020/wordml/sdtdatahash" xmlns:w16se="http://schemas.microsoft.com/office/word/2015/wordml/symex" xmlns:wpg="http://schemas.microsoft.com/office/word/2010/wordprocessingGroup" xmlns:wpi="http://schemas.microsoft.com/office/word/2010/wordprocessingInk" xmlns:wne="http://schemas.microsoft.com/office/word/2006/wordml" xmlns:wps="http://schemas.microsoft.com/office/word/2010/wordprocessingShape" mc:Ignorable="w14 w15 w16se w16cid w16 w16cex w16sdtdh wp14">
   <w:endnote w:type="separator" w:id="-1">
     <w:p>
       <w:pPr>
@@ -3428,7 +3619,7 @@
 </file>
 
 <file path=word/footnotes.xml><?xml version="1.0" encoding="utf-8"?>
-<w:footnotes xmlns:wpc="http://schemas.microsoft.com/office/word/2010/wordprocessingCanvas" xmlns:cx="http://schemas.microsoft.com/office/drawing/2014/chartex" xmlns:mc="http://schemas.openxmlformats.org/markup-compatibility/2006" xmlns:o="urn:schemas-microsoft-com:office:office" xmlns:r="http://schemas.openxmlformats.org/officeDocument/2006/relationships" xmlns:m="http://schemas.openxmlformats.org/officeDocument/2006/math" xmlns:v="urn:schemas-microsoft-com:vml" xmlns:wp14="http://schemas.microsoft.com/office/word/2010/wordprocessingDrawing" xmlns:wp="http://schemas.openxmlformats.org/drawingml/2006/wordprocessingDrawing" xmlns:w10="urn:schemas-microsoft-com:office:word" xmlns:w="http://schemas.openxmlformats.org/wordprocessingml/2006/main" xmlns:w14="http://schemas.microsoft.com/office/word/2010/wordml" xmlns:w15="http://schemas.microsoft.com/office/word/2012/wordml" xmlns:w16se="http://schemas.microsoft.com/office/word/2015/wordml/symex" xmlns:wpg="http://schemas.microsoft.com/office/word/2010/wordprocessingGroup" xmlns:wpi="http://schemas.microsoft.com/office/word/2010/wordprocessingInk" xmlns:wne="http://schemas.microsoft.com/office/word/2006/wordml" xmlns:wps="http://schemas.microsoft.com/office/word/2010/wordprocessingShape" mc:Ignorable="w14 w15 w16se wp14">
+<w:footnotes xmlns:wpc="http://schemas.microsoft.com/office/word/2010/wordprocessingCanvas" xmlns:cx="http://schemas.microsoft.com/office/drawing/2014/chartex" xmlns:cx1="http://schemas.microsoft.com/office/drawing/2015/9/8/chartex" xmlns:cx2="http://schemas.microsoft.com/office/drawing/2015/10/21/chartex" xmlns:cx3="http://schemas.microsoft.com/office/drawing/2016/5/9/chartex" xmlns:cx4="http://schemas.microsoft.com/office/drawing/2016/5/10/chartex" xmlns:cx5="http://schemas.microsoft.com/office/drawing/2016/5/11/chartex" xmlns:cx6="http://schemas.microsoft.com/office/drawing/2016/5/12/chartex" xmlns:cx7="http://schemas.microsoft.com/office/drawing/2016/5/13/chartex" xmlns:cx8="http://schemas.microsoft.com/office/drawing/2016/5/14/chartex" xmlns:mc="http://schemas.openxmlformats.org/markup-compatibility/2006" xmlns:aink="http://schemas.microsoft.com/office/drawing/2016/ink" xmlns:am3d="http://schemas.microsoft.com/office/drawing/2017/model3d" xmlns:o="urn:schemas-microsoft-com:office:office" xmlns:r="http://schemas.openxmlformats.org/officeDocument/2006/relationships" xmlns:m="http://schemas.openxmlformats.org/officeDocument/2006/math" xmlns:v="urn:schemas-microsoft-com:vml" xmlns:wp14="http://schemas.microsoft.com/office/word/2010/wordprocessingDrawing" xmlns:wp="http://schemas.openxmlformats.org/drawingml/2006/wordprocessingDrawing" xmlns:w10="urn:schemas-microsoft-com:office:word" xmlns:w="http://schemas.openxmlformats.org/wordprocessingml/2006/main" xmlns:w14="http://schemas.microsoft.com/office/word/2010/wordml" xmlns:w15="http://schemas.microsoft.com/office/word/2012/wordml" xmlns:w16cex="http://schemas.microsoft.com/office/word/2018/wordml/cex" xmlns:w16cid="http://schemas.microsoft.com/office/word/2016/wordml/cid" xmlns:w16="http://schemas.microsoft.com/office/word/2018/wordml" xmlns:w16sdtdh="http://schemas.microsoft.com/office/word/2020/wordml/sdtdatahash" xmlns:w16se="http://schemas.microsoft.com/office/word/2015/wordml/symex" xmlns:wpg="http://schemas.microsoft.com/office/word/2010/wordprocessingGroup" xmlns:wpi="http://schemas.microsoft.com/office/word/2010/wordprocessingInk" xmlns:wne="http://schemas.microsoft.com/office/word/2006/wordml" xmlns:wps="http://schemas.microsoft.com/office/word/2010/wordprocessingShape" mc:Ignorable="w14 w15 w16se w16cid w16 w16cex w16sdtdh wp14">
   <w:footnote w:type="separator" w:id="-1">
     <w:p>
       <w:pPr>
@@ -3453,7 +3644,7 @@
 </file>
 
 <file path=word/numbering.xml><?xml version="1.0" encoding="utf-8"?>
-<w:numbering xmlns:wpc="http://schemas.microsoft.com/office/word/2010/wordprocessingCanvas" xmlns:cx="http://schemas.microsoft.com/office/drawing/2014/chartex" xmlns:mc="http://schemas.openxmlformats.org/markup-compatibility/2006" xmlns:o="urn:schemas-microsoft-com:office:office" xmlns:r="http://schemas.openxmlformats.org/officeDocument/2006/relationships" xmlns:m="http://schemas.openxmlformats.org/officeDocument/2006/math" xmlns:v="urn:schemas-microsoft-com:vml" xmlns:wp14="http://schemas.microsoft.com/office/word/2010/wordprocessingDrawing" xmlns:wp="http://schemas.openxmlformats.org/drawingml/2006/wordprocessingDrawing" xmlns:w10="urn:schemas-microsoft-com:office:word" xmlns:w="http://schemas.openxmlformats.org/wordprocessingml/2006/main" xmlns:w14="http://schemas.microsoft.com/office/word/2010/wordml" xmlns:w15="http://schemas.microsoft.com/office/word/2012/wordml" xmlns:w16se="http://schemas.microsoft.com/office/word/2015/wordml/symex" xmlns:wpg="http://schemas.microsoft.com/office/word/2010/wordprocessingGroup" xmlns:wpi="http://schemas.microsoft.com/office/word/2010/wordprocessingInk" xmlns:wne="http://schemas.microsoft.com/office/word/2006/wordml" xmlns:wps="http://schemas.microsoft.com/office/word/2010/wordprocessingShape" mc:Ignorable="w14 w15 w16se wp14">
+<w:numbering xmlns:wpc="http://schemas.microsoft.com/office/word/2010/wordprocessingCanvas" xmlns:cx="http://schemas.microsoft.com/office/drawing/2014/chartex" xmlns:cx1="http://schemas.microsoft.com/office/drawing/2015/9/8/chartex" xmlns:cx2="http://schemas.microsoft.com/office/drawing/2015/10/21/chartex" xmlns:cx3="http://schemas.microsoft.com/office/drawing/2016/5/9/chartex" xmlns:cx4="http://schemas.microsoft.com/office/drawing/2016/5/10/chartex" xmlns:cx5="http://schemas.microsoft.com/office/drawing/2016/5/11/chartex" xmlns:cx6="http://schemas.microsoft.com/office/drawing/2016/5/12/chartex" xmlns:cx7="http://schemas.microsoft.com/office/drawing/2016/5/13/chartex" xmlns:cx8="http://schemas.microsoft.com/office/drawing/2016/5/14/chartex" xmlns:mc="http://schemas.openxmlformats.org/markup-compatibility/2006" xmlns:aink="http://schemas.microsoft.com/office/drawing/2016/ink" xmlns:am3d="http://schemas.microsoft.com/office/drawing/2017/model3d" xmlns:o="urn:schemas-microsoft-com:office:office" xmlns:r="http://schemas.openxmlformats.org/officeDocument/2006/relationships" xmlns:m="http://schemas.openxmlformats.org/officeDocument/2006/math" xmlns:v="urn:schemas-microsoft-com:vml" xmlns:wp14="http://schemas.microsoft.com/office/word/2010/wordprocessingDrawing" xmlns:wp="http://schemas.openxmlformats.org/drawingml/2006/wordprocessingDrawing" xmlns:w10="urn:schemas-microsoft-com:office:word" xmlns:w="http://schemas.openxmlformats.org/wordprocessingml/2006/main" xmlns:w14="http://schemas.microsoft.com/office/word/2010/wordml" xmlns:w15="http://schemas.microsoft.com/office/word/2012/wordml" xmlns:w16cex="http://schemas.microsoft.com/office/word/2018/wordml/cex" xmlns:w16cid="http://schemas.microsoft.com/office/word/2016/wordml/cid" xmlns:w16="http://schemas.microsoft.com/office/word/2018/wordml" xmlns:w16sdtdh="http://schemas.microsoft.com/office/word/2020/wordml/sdtdatahash" xmlns:w16se="http://schemas.microsoft.com/office/word/2015/wordml/symex" xmlns:wpg="http://schemas.microsoft.com/office/word/2010/wordprocessingGroup" xmlns:wpi="http://schemas.microsoft.com/office/word/2010/wordprocessingInk" xmlns:wne="http://schemas.microsoft.com/office/word/2006/wordml" xmlns:wps="http://schemas.microsoft.com/office/word/2010/wordprocessingShape" mc:Ignorable="w14 w15 w16se w16cid w16 w16cex w16sdtdh wp14">
   <w:abstractNum w:abstractNumId="0" w15:restartNumberingAfterBreak="0">
     <w:nsid w:val="00000001"/>
     <w:multiLevelType w:val="multilevel"/>
@@ -4081,7 +4272,7 @@
 </file>
 
 <file path=word/styles.xml><?xml version="1.0" encoding="utf-8"?>
-<w:styles xmlns:mc="http://schemas.openxmlformats.org/markup-compatibility/2006" xmlns:r="http://schemas.openxmlformats.org/officeDocument/2006/relationships" xmlns:w="http://schemas.openxmlformats.org/wordprocessingml/2006/main" xmlns:w14="http://schemas.microsoft.com/office/word/2010/wordml" xmlns:w15="http://schemas.microsoft.com/office/word/2012/wordml" xmlns:w16se="http://schemas.microsoft.com/office/word/2015/wordml/symex" mc:Ignorable="w14 w15 w16se">
+<w:styles xmlns:mc="http://schemas.openxmlformats.org/markup-compatibility/2006" xmlns:r="http://schemas.openxmlformats.org/officeDocument/2006/relationships" xmlns:w="http://schemas.openxmlformats.org/wordprocessingml/2006/main" xmlns:w14="http://schemas.microsoft.com/office/word/2010/wordml" xmlns:w15="http://schemas.microsoft.com/office/word/2012/wordml" xmlns:w16cex="http://schemas.microsoft.com/office/word/2018/wordml/cex" xmlns:w16cid="http://schemas.microsoft.com/office/word/2016/wordml/cid" xmlns:w16="http://schemas.microsoft.com/office/word/2018/wordml" xmlns:w16sdtdh="http://schemas.microsoft.com/office/word/2020/wordml/sdtdatahash" xmlns:w16se="http://schemas.microsoft.com/office/word/2015/wordml/symex" mc:Ignorable="w14 w15 w16se w16cid w16 w16cex w16sdtdh">
   <w:docDefaults>
     <w:rPrDefault>
       <w:rPr>
@@ -4091,7 +4282,7 @@
     </w:rPrDefault>
     <w:pPrDefault/>
   </w:docDefaults>
-  <w:latentStyles w:defLockedState="0" w:defUIPriority="99" w:defSemiHidden="0" w:defUnhideWhenUsed="0" w:defQFormat="0" w:count="371">
+  <w:latentStyles w:defLockedState="0" w:defUIPriority="99" w:defSemiHidden="0" w:defUnhideWhenUsed="0" w:defQFormat="0" w:count="376">
     <w:lsdException w:name="Normal" w:uiPriority="0" w:qFormat="1"/>
     <w:lsdException w:name="heading 1" w:uiPriority="0" w:qFormat="1"/>
     <w:lsdException w:name="heading 2" w:semiHidden="1" w:uiPriority="0" w:unhideWhenUsed="1" w:qFormat="1"/>
@@ -4197,7 +4388,6 @@
     <w:lsdException w:name="HTML Sample" w:semiHidden="1" w:unhideWhenUsed="1"/>
     <w:lsdException w:name="HTML Typewriter" w:semiHidden="1" w:unhideWhenUsed="1"/>
     <w:lsdException w:name="HTML Variable" w:semiHidden="1" w:unhideWhenUsed="1"/>
-    <w:lsdException w:name="Normal Table" w:semiHidden="1" w:unhideWhenUsed="1"/>
     <w:lsdException w:name="annotation subject" w:semiHidden="1" w:unhideWhenUsed="1"/>
     <w:lsdException w:name="No List" w:semiHidden="1" w:unhideWhenUsed="1"/>
     <w:lsdException w:name="Outline List 1" w:semiHidden="1" w:unhideWhenUsed="1"/>
@@ -4240,11 +4430,8 @@
     <w:lsdException w:name="Table Contemporary" w:semiHidden="1" w:unhideWhenUsed="1"/>
     <w:lsdException w:name="Table Elegant" w:semiHidden="1" w:unhideWhenUsed="1"/>
     <w:lsdException w:name="Table Professional" w:semiHidden="1" w:unhideWhenUsed="1"/>
-    <w:lsdException w:name="Table Subtle 1" w:semiHidden="1" w:unhideWhenUsed="1"/>
     <w:lsdException w:name="Table Subtle 2" w:semiHidden="1" w:unhideWhenUsed="1"/>
     <w:lsdException w:name="Table Web 1" w:semiHidden="1" w:unhideWhenUsed="1"/>
-    <w:lsdException w:name="Table Web 2" w:semiHidden="1" w:unhideWhenUsed="1"/>
-    <w:lsdException w:name="Table Web 3" w:semiHidden="1" w:unhideWhenUsed="1"/>
     <w:lsdException w:name="Balloon Text" w:semiHidden="1" w:unhideWhenUsed="1"/>
     <w:lsdException w:name="Table Grid" w:uiPriority="39"/>
     <w:lsdException w:name="Table Theme" w:semiHidden="1" w:unhideWhenUsed="1"/>
@@ -4463,6 +4650,11 @@
     <w:lsdException w:name="List Table 5 Dark Accent 6" w:uiPriority="50"/>
     <w:lsdException w:name="List Table 6 Colorful Accent 6" w:uiPriority="51"/>
     <w:lsdException w:name="List Table 7 Colorful Accent 6" w:uiPriority="52"/>
+    <w:lsdException w:name="Mention" w:semiHidden="1" w:unhideWhenUsed="1"/>
+    <w:lsdException w:name="Smart Hyperlink" w:semiHidden="1" w:unhideWhenUsed="1"/>
+    <w:lsdException w:name="Hashtag" w:semiHidden="1" w:unhideWhenUsed="1"/>
+    <w:lsdException w:name="Unresolved Mention" w:semiHidden="1" w:unhideWhenUsed="1"/>
+    <w:lsdException w:name="Smart Link" w:semiHidden="1" w:unhideWhenUsed="1"/>
   </w:latentStyles>
   <w:style w:type="paragraph" w:default="1" w:styleId="Normal">
     <w:name w:val="Normal"/>
@@ -5536,12 +5728,7 @@
 </file>
 
 <file path=customXml/item2.xml><?xml version="1.0" encoding="utf-8"?>
-<?mso-contentType ?>
-<FormTemplates xmlns="http://schemas.microsoft.com/sharepoint/v3/contenttype/forms">
-  <Display>DocumentLibraryForm</Display>
-  <Edit>DocumentLibraryForm</Edit>
-  <New>DocumentLibraryForm</New>
-</FormTemplates>
+<b:Sources xmlns:b="http://schemas.openxmlformats.org/officeDocument/2006/bibliography" xmlns="http://schemas.openxmlformats.org/officeDocument/2006/bibliography" SelectedStyle="\APASixthEditionOfficeOnline.xsl" StyleName="APA" Version="6"/>
 </file>
 
 <file path=customXml/item3.xml><?xml version="1.0" encoding="utf-8"?>
@@ -5553,7 +5740,12 @@
 </file>
 
 <file path=customXml/item4.xml><?xml version="1.0" encoding="utf-8"?>
-<b:Sources xmlns:b="http://schemas.openxmlformats.org/officeDocument/2006/bibliography" xmlns="http://schemas.openxmlformats.org/officeDocument/2006/bibliography" SelectedStyle="\APASixthEditionOfficeOnline.xsl" StyleName="APA" Version="6"/>
+<?mso-contentType ?>
+<FormTemplates xmlns="http://schemas.microsoft.com/sharepoint/v3/contenttype/forms">
+  <Display>DocumentLibraryForm</Display>
+  <Edit>DocumentLibraryForm</Edit>
+  <New>DocumentLibraryForm</New>
+</FormTemplates>
 </file>
 
 <file path=customXml/itemProps1.xml><?xml version="1.0" encoding="utf-8"?>
@@ -5575,9 +5767,9 @@
 </file>
 
 <file path=customXml/itemProps2.xml><?xml version="1.0" encoding="utf-8"?>
-<ds:datastoreItem xmlns:ds="http://schemas.openxmlformats.org/officeDocument/2006/customXml" ds:itemID="{E034A36C-5253-4605-AEC4-E46EFAF24AD4}">
+<ds:datastoreItem xmlns:ds="http://schemas.openxmlformats.org/officeDocument/2006/customXml" ds:itemID="{68673B22-BD50-45CA-ADA4-5555ED8BAC9F}">
   <ds:schemaRefs>
-    <ds:schemaRef ds:uri="http://schemas.microsoft.com/sharepoint/v3/contenttype/forms"/>
+    <ds:schemaRef ds:uri="http://schemas.openxmlformats.org/officeDocument/2006/bibliography"/>
   </ds:schemaRefs>
 </ds:datastoreItem>
 </file>
@@ -5593,9 +5785,9 @@
 </file>
 
 <file path=customXml/itemProps4.xml><?xml version="1.0" encoding="utf-8"?>
-<ds:datastoreItem xmlns:ds="http://schemas.openxmlformats.org/officeDocument/2006/customXml" ds:itemID="{68673B22-BD50-45CA-ADA4-5555ED8BAC9F}">
+<ds:datastoreItem xmlns:ds="http://schemas.openxmlformats.org/officeDocument/2006/customXml" ds:itemID="{E034A36C-5253-4605-AEC4-E46EFAF24AD4}">
   <ds:schemaRefs>
-    <ds:schemaRef ds:uri="http://schemas.openxmlformats.org/officeDocument/2006/bibliography"/>
+    <ds:schemaRef ds:uri="http://schemas.microsoft.com/sharepoint/v3/contenttype/forms"/>
   </ds:schemaRefs>
 </ds:datastoreItem>
 </file>
</xml_diff>